<commit_message>
Ready for Testing on VM
</commit_message>
<xml_diff>
--- a/Documentation.docx
+++ b/Documentation.docx
@@ -10,11 +10,19 @@
           <w:lang w:val="en-US"/>
         </w:rPr>
       </w:pPr>
-      <w:r>
-        <w:rPr>
-          <w:lang w:val="en-US"/>
-        </w:rPr>
-        <w:t>MTDSim Documentation</w:t>
+      <w:proofErr w:type="spellStart"/>
+      <w:r>
+        <w:rPr>
+          <w:lang w:val="en-US"/>
+        </w:rPr>
+        <w:t>MTDSim</w:t>
+      </w:r>
+      <w:proofErr w:type="spellEnd"/>
+      <w:r>
+        <w:rPr>
+          <w:lang w:val="en-US"/>
+        </w:rPr>
+        <w:t xml:space="preserve"> Documentation</w:t>
       </w:r>
     </w:p>
     <w:p>
@@ -54,6 +62,26 @@
           <w:lang w:val="en-US"/>
         </w:rPr>
         <w:t>. In the root directory in terminal, run the following commands in your virtual environment to setup the environment:</w:t>
+      </w:r>
+    </w:p>
+    <w:p>
+      <w:pPr>
+        <w:rPr>
+          <w:lang w:val="en-US"/>
+        </w:rPr>
+      </w:pPr>
+      <w:r>
+        <w:rPr>
+          <w:lang w:val="en-US"/>
+        </w:rPr>
+        <w:t>NOTE: If you have multiple versions of python, you may need to call python3.9</w:t>
+      </w:r>
+      <w:r>
+        <w:rPr>
+          <w:lang w:val="en-US"/>
+        </w:rPr>
+        <w:br/>
+        <w:t>NOTE: May also need to use -m before the command</w:t>
       </w:r>
     </w:p>
     <w:p>
@@ -89,7 +117,19 @@
         <w:rPr>
           <w:lang w:val="en-US"/>
         </w:rPr>
-        <w:t>Python -r requirements.txt</w:t>
+        <w:t xml:space="preserve">Python </w:t>
+      </w:r>
+      <w:r>
+        <w:rPr>
+          <w:lang w:val="en-US"/>
+        </w:rPr>
+        <w:t xml:space="preserve">pip install </w:t>
+      </w:r>
+      <w:r>
+        <w:rPr>
+          <w:lang w:val="en-US"/>
+        </w:rPr>
+        <w:t>-r requirements.txt</w:t>
       </w:r>
     </w:p>
     <w:p>
@@ -103,18 +143,80 @@
           <w:lang w:val="en-US"/>
         </w:rPr>
       </w:pPr>
-      <w:r>
-        <w:rPr>
-          <w:lang w:val="en-US"/>
-        </w:rPr>
-        <w:t xml:space="preserve">Python -m mtdnetwork.run </w:t>
-      </w:r>
-      <w:r>
-        <w:rPr>
-          <w:lang w:val="en-US"/>
-        </w:rPr>
-        <w:t>-m IPShuffle -n 50 -e 10 -s 5 -l 3  results.json</w:t>
-      </w:r>
+      <w:proofErr w:type="spellStart"/>
+      <w:r>
+        <w:rPr>
+          <w:lang w:val="en-US"/>
+        </w:rPr>
+        <w:t>sudo</w:t>
+      </w:r>
+      <w:proofErr w:type="spellEnd"/>
+      <w:r>
+        <w:rPr>
+          <w:lang w:val="en-US"/>
+        </w:rPr>
+        <w:t xml:space="preserve"> apt-get install python3-ik</w:t>
+      </w:r>
+    </w:p>
+    <w:p>
+      <w:pPr>
+        <w:pStyle w:val="ListParagraph"/>
+        <w:numPr>
+          <w:ilvl w:val="0"/>
+          <w:numId w:val="1"/>
+        </w:numPr>
+        <w:rPr>
+          <w:lang w:val="en-US"/>
+        </w:rPr>
+      </w:pPr>
+      <w:r>
+        <w:rPr>
+          <w:lang w:val="en-US"/>
+        </w:rPr>
+        <w:t xml:space="preserve">Python -m </w:t>
+      </w:r>
+      <w:proofErr w:type="spellStart"/>
+      <w:r>
+        <w:rPr>
+          <w:lang w:val="en-US"/>
+        </w:rPr>
+        <w:t>mtdnetwork.run</w:t>
+      </w:r>
+      <w:proofErr w:type="spellEnd"/>
+      <w:r>
+        <w:rPr>
+          <w:lang w:val="en-US"/>
+        </w:rPr>
+        <w:t xml:space="preserve"> </w:t>
+      </w:r>
+      <w:r>
+        <w:rPr>
+          <w:lang w:val="en-US"/>
+        </w:rPr>
+        <w:t xml:space="preserve">-m </w:t>
+      </w:r>
+      <w:proofErr w:type="spellStart"/>
+      <w:r>
+        <w:rPr>
+          <w:lang w:val="en-US"/>
+        </w:rPr>
+        <w:t>IPShuffle</w:t>
+      </w:r>
+      <w:proofErr w:type="spellEnd"/>
+      <w:r>
+        <w:rPr>
+          <w:lang w:val="en-US"/>
+        </w:rPr>
+        <w:t xml:space="preserve"> -n 50 -e 10 -s 5 -l 3  </w:t>
+      </w:r>
+      <w:proofErr w:type="spellStart"/>
+      <w:r>
+        <w:rPr>
+          <w:lang w:val="en-US"/>
+        </w:rPr>
+        <w:t>results.json</w:t>
+      </w:r>
+      <w:proofErr w:type="spellEnd"/>
     </w:p>
     <w:p>
       <w:pPr>
@@ -132,6 +234,19 @@
           <w:lang w:val="en-US"/>
         </w:rPr>
         <w:t>The following is only an example of how the function can be made, reference the run.py file or use the –help command to understand the parameters.</w:t>
+      </w:r>
+    </w:p>
+    <w:p>
+      <w:pPr>
+        <w:rPr>
+          <w:lang w:val="en-US"/>
+        </w:rPr>
+      </w:pPr>
+      <w:r>
+        <w:rPr>
+          <w:lang w:val="en-US"/>
+        </w:rPr>
+        <w:t>Tk inter install</w:t>
       </w:r>
     </w:p>
     <w:p>

</xml_diff>